<commit_message>
The wrong statement: DATA(16305... of the sample JCL in 'ReadMe of the CICS Online Transaction Response Time Collecting Tool.docx' was revised to DATE(2023305...) to avoid misleading
</commit_message>
<xml_diff>
--- a/ReadMe of the CICS Online Transaction Response Time Collecting Tool.docx
+++ b/ReadMe of the CICS Online Transaction Response Time Collecting Tool.docx
@@ -1,6 +1,6 @@
 
 <file path=word/document.xml><?xml version="1.0" encoding="utf-8"?>
-<w:document xmlns:wpc="http://schemas.microsoft.com/office/word/2010/wordprocessingCanvas" xmlns:cx="http://schemas.microsoft.com/office/drawing/2014/chartex" xmlns:cx1="http://schemas.microsoft.com/office/drawing/2015/9/8/chartex" xmlns:cx2="http://schemas.microsoft.com/office/drawing/2015/10/21/chartex" xmlns:cx3="http://schemas.microsoft.com/office/drawing/2016/5/9/chartex" xmlns:cx4="http://schemas.microsoft.com/office/drawing/2016/5/10/chartex" xmlns:cx5="http://schemas.microsoft.com/office/drawing/2016/5/11/chartex" xmlns:cx6="http://schemas.microsoft.com/office/drawing/2016/5/12/chartex" xmlns:cx7="http://schemas.microsoft.com/office/drawing/2016/5/13/chartex" xmlns:cx8="http://schemas.microsoft.com/office/drawing/2016/5/14/chartex" xmlns:mc="http://schemas.openxmlformats.org/markup-compatibility/2006" xmlns:aink="http://schemas.microsoft.com/office/drawing/2016/ink" xmlns:am3d="http://schemas.microsoft.com/office/drawing/2017/model3d" xmlns:o="urn:schemas-microsoft-com:office:office" xmlns:r="http://schemas.openxmlformats.org/officeDocument/2006/relationships" xmlns:m="http://schemas.openxmlformats.org/officeDocument/2006/math" xmlns:v="urn:schemas-microsoft-com:vml" xmlns:wp14="http://schemas.microsoft.com/office/word/2010/wordprocessingDrawing" xmlns:wp="http://schemas.openxmlformats.org/drawingml/2006/wordprocessingDrawing" xmlns:w10="urn:schemas-microsoft-com:office:word" xmlns:w="http://schemas.openxmlformats.org/wordprocessingml/2006/main" xmlns:w14="http://schemas.microsoft.com/office/word/2010/wordml" xmlns:w15="http://schemas.microsoft.com/office/word/2012/wordml" xmlns:w16cid="http://schemas.microsoft.com/office/word/2016/wordml/cid" xmlns:w16se="http://schemas.microsoft.com/office/word/2015/wordml/symex" xmlns:wpg="http://schemas.microsoft.com/office/word/2010/wordprocessingGroup" xmlns:wpi="http://schemas.microsoft.com/office/word/2010/wordprocessingInk" xmlns:wne="http://schemas.microsoft.com/office/word/2006/wordml" xmlns:wps="http://schemas.microsoft.com/office/word/2010/wordprocessingShape" mc:Ignorable="w14 w15 w16se w16cid wp14">
+<w:document xmlns:wpc="http://schemas.microsoft.com/office/word/2010/wordprocessingCanvas" xmlns:cx="http://schemas.microsoft.com/office/drawing/2014/chartex" xmlns:cx1="http://schemas.microsoft.com/office/drawing/2015/9/8/chartex" xmlns:cx2="http://schemas.microsoft.com/office/drawing/2015/10/21/chartex" xmlns:cx3="http://schemas.microsoft.com/office/drawing/2016/5/9/chartex" xmlns:cx4="http://schemas.microsoft.com/office/drawing/2016/5/10/chartex" xmlns:cx5="http://schemas.microsoft.com/office/drawing/2016/5/11/chartex" xmlns:cx6="http://schemas.microsoft.com/office/drawing/2016/5/12/chartex" xmlns:cx7="http://schemas.microsoft.com/office/drawing/2016/5/13/chartex" xmlns:cx8="http://schemas.microsoft.com/office/drawing/2016/5/14/chartex" xmlns:mc="http://schemas.openxmlformats.org/markup-compatibility/2006" xmlns:aink="http://schemas.microsoft.com/office/drawing/2016/ink" xmlns:am3d="http://schemas.microsoft.com/office/drawing/2017/model3d" xmlns:o="urn:schemas-microsoft-com:office:office" xmlns:oel="http://schemas.microsoft.com/office/2019/extlst" xmlns:r="http://schemas.openxmlformats.org/officeDocument/2006/relationships" xmlns:m="http://schemas.openxmlformats.org/officeDocument/2006/math" xmlns:v="urn:schemas-microsoft-com:vml" xmlns:wp14="http://schemas.microsoft.com/office/word/2010/wordprocessingDrawing" xmlns:wp="http://schemas.openxmlformats.org/drawingml/2006/wordprocessingDrawing" xmlns:w10="urn:schemas-microsoft-com:office:word" xmlns:w="http://schemas.openxmlformats.org/wordprocessingml/2006/main" xmlns:w14="http://schemas.microsoft.com/office/word/2010/wordml" xmlns:w15="http://schemas.microsoft.com/office/word/2012/wordml" xmlns:w16cex="http://schemas.microsoft.com/office/word/2018/wordml/cex" xmlns:w16cid="http://schemas.microsoft.com/office/word/2016/wordml/cid" xmlns:w16="http://schemas.microsoft.com/office/word/2018/wordml" xmlns:w16sdtdh="http://schemas.microsoft.com/office/word/2020/wordml/sdtdatahash" xmlns:w16se="http://schemas.microsoft.com/office/word/2015/wordml/symex" xmlns:wpg="http://schemas.microsoft.com/office/word/2010/wordprocessingGroup" xmlns:wpi="http://schemas.microsoft.com/office/word/2010/wordprocessingInk" xmlns:wne="http://schemas.microsoft.com/office/word/2006/wordml" xmlns:wps="http://schemas.microsoft.com/office/word/2010/wordprocessingShape" mc:Ignorable="w14 w15 w16se w16cid w16 w16cex w16sdtdh wp14">
   <w:body>
     <w:p>
       <w:pPr>
@@ -61,70 +61,92 @@
         <w:t>OMEGA Monitor for CICS</w:t>
       </w:r>
       <w:r>
-        <w:t xml:space="preserve"> to generate</w:t>
-      </w:r>
-      <w:r>
-        <w:t xml:space="preserve"> CICS online transaction response times for you.</w:t>
+        <w:t xml:space="preserve"> to generate CICS online transaction response times for you. </w:t>
+      </w:r>
+      <w:r>
+        <w:br/>
+      </w:r>
+    </w:p>
+    <w:p>
+      <w:pPr>
+        <w:ind w:firstLineChars="250" w:firstLine="600"/>
+      </w:pPr>
+      <w:r>
+        <w:t xml:space="preserve">This tool </w:t>
+      </w:r>
+      <w:r>
+        <w:t>runs on a z/OS, normally in TSO, invoked by a JCL (Job Control Language) to read an SMF file</w:t>
+      </w:r>
+      <w:r>
+        <w:t xml:space="preserve"> or files</w:t>
+      </w:r>
+      <w:r>
+        <w:t>, wh</w:t>
+      </w:r>
+      <w:r>
+        <w:t xml:space="preserve">ere </w:t>
+      </w:r>
+      <w:r>
+        <w:t>CICS transaction</w:t>
+      </w:r>
+      <w:r>
+        <w:t xml:space="preserve"> related information records are kept. More </w:t>
+      </w:r>
+      <w:r>
+        <w:t>specifically</w:t>
+      </w:r>
+      <w:r>
+        <w:t>,</w:t>
+      </w:r>
+      <w:r>
+        <w:t xml:space="preserve"> SMF type 110 records are processed by this tool to produce CICS transaction response times.</w:t>
+      </w:r>
+    </w:p>
+    <w:p>
+      <w:pPr>
+        <w:ind w:firstLineChars="250" w:firstLine="600"/>
+      </w:pPr>
+    </w:p>
+    <w:p>
+      <w:pPr>
+        <w:ind w:firstLineChars="250" w:firstLine="600"/>
+      </w:pPr>
+      <w:r>
+        <w:t>To</w:t>
       </w:r>
       <w:r>
         <w:t xml:space="preserve"> </w:t>
       </w:r>
       <w:r>
-        <w:br/>
-      </w:r>
-    </w:p>
-    <w:p>
-      <w:pPr>
-        <w:ind w:firstLineChars="250" w:firstLine="600"/>
-      </w:pPr>
-      <w:r>
-        <w:t xml:space="preserve">This tool </w:t>
-      </w:r>
-      <w:r>
-        <w:t>runs on a z/OS, normally in TSO, invoked by a JCL (Job Control Language) to read an SMF file</w:t>
-      </w:r>
-      <w:r>
-        <w:t xml:space="preserve"> or files</w:t>
-      </w:r>
-      <w:r>
-        <w:t>, wh</w:t>
-      </w:r>
-      <w:r>
-        <w:t xml:space="preserve">ere </w:t>
-      </w:r>
-      <w:r>
-        <w:t>CICS transaction</w:t>
-      </w:r>
-      <w:r>
-        <w:t xml:space="preserve"> related information records are kept. More </w:t>
-      </w:r>
-      <w:r>
-        <w:t>specifically</w:t>
-      </w:r>
-      <w:r>
-        <w:t>,</w:t>
-      </w:r>
-      <w:r>
-        <w:t xml:space="preserve"> SMF type 110 records are processed by this tool to produce CICS transaction response times.</w:t>
-      </w:r>
-    </w:p>
-    <w:p>
-      <w:pPr>
-        <w:ind w:firstLineChars="250" w:firstLine="600"/>
-      </w:pPr>
-    </w:p>
-    <w:p>
-      <w:pPr>
-        <w:ind w:firstLineChars="250" w:firstLine="600"/>
-      </w:pPr>
-      <w:r>
-        <w:t>To</w:t>
-      </w:r>
-      <w:r>
+        <w:t xml:space="preserve">have your CICS generated these needed SMF records, the CICS </w:t>
+      </w:r>
+      <w:r>
+        <w:rPr>
+          <w:b/>
+        </w:rPr>
+        <w:t>Monitoring Control Table</w:t>
+      </w:r>
+      <w:r>
+        <w:rPr>
+          <w:b/>
+        </w:rPr>
         <w:t xml:space="preserve"> </w:t>
       </w:r>
       <w:r>
-        <w:t xml:space="preserve">have your CICS generated these needed SMF records, the CICS </w:t>
+        <w:t xml:space="preserve">should be properly configured first. Simply put, </w:t>
+      </w:r>
+      <w:r>
+        <w:t>specifying “</w:t>
+      </w:r>
+      <w:r>
+        <w:rPr>
+          <w:b/>
+          <w:color w:val="FF0000"/>
+        </w:rPr>
+        <w:t>DFHTASK</w:t>
+      </w:r>
+      <w:r>
+        <w:t xml:space="preserve">” to the </w:t>
       </w:r>
       <w:r>
         <w:rPr>
@@ -133,40 +155,11 @@
         <w:t>Monitoring Control Table</w:t>
       </w:r>
       <w:r>
-        <w:rPr>
-          <w:b/>
-        </w:rPr>
-        <w:t xml:space="preserve"> </w:t>
-      </w:r>
-      <w:r>
-        <w:t xml:space="preserve">should be properly configured first. Simply put, </w:t>
-      </w:r>
-      <w:r>
-        <w:t>specifying “</w:t>
-      </w:r>
-      <w:r>
-        <w:rPr>
-          <w:b/>
-          <w:color w:val="FF0000"/>
-        </w:rPr>
-        <w:t>DFHTASK</w:t>
-      </w:r>
-      <w:r>
-        <w:t xml:space="preserve">” to the </w:t>
-      </w:r>
-      <w:r>
-        <w:rPr>
-          <w:b/>
-        </w:rPr>
-        <w:t>Monitoring Control Table</w:t>
-      </w:r>
-      <w:r>
         <w:t>:</w:t>
       </w:r>
       <w:r>
         <w:t xml:space="preserve"> “</w:t>
       </w:r>
-      <w:proofErr w:type="spellStart"/>
       <w:r>
         <w:rPr>
           <w:b/>
@@ -174,7 +167,6 @@
         </w:rPr>
         <w:t>DFHMCTxx</w:t>
       </w:r>
-      <w:proofErr w:type="spellEnd"/>
       <w:r>
         <w:t>”</w:t>
       </w:r>
@@ -304,15 +296,7 @@
         <w:t>T</w:t>
       </w:r>
       <w:r>
-        <w:t xml:space="preserve">he CICS </w:t>
-      </w:r>
-      <w:proofErr w:type="gramStart"/>
-      <w:r>
-        <w:t>has to</w:t>
-      </w:r>
-      <w:proofErr w:type="gramEnd"/>
-      <w:r>
-        <w:t xml:space="preserve"> be configured to activate the</w:t>
+        <w:t>he CICS has to be configured to activate the</w:t>
       </w:r>
       <w:r>
         <w:t xml:space="preserve"> data collection on</w:t>
@@ -345,7 +329,6 @@
       <w:r>
         <w:t xml:space="preserve"> “</w:t>
       </w:r>
-      <w:proofErr w:type="spellStart"/>
       <w:r>
         <w:rPr>
           <w:b/>
@@ -353,7 +336,6 @@
         </w:rPr>
         <w:t>DFHMCTxx</w:t>
       </w:r>
-      <w:proofErr w:type="spellEnd"/>
       <w:r>
         <w:t xml:space="preserve">”. </w:t>
       </w:r>
@@ -628,14 +610,12 @@
       <w:r>
         <w:t xml:space="preserve">. When we were migrating their CICS system from their local center to the IBM’s </w:t>
       </w:r>
-      <w:proofErr w:type="spellStart"/>
       <w:r>
         <w:rPr>
           <w:b/>
         </w:rPr>
         <w:t>zCloud</w:t>
       </w:r>
-      <w:proofErr w:type="spellEnd"/>
       <w:r>
         <w:t xml:space="preserve"> environment in Taiwan, without having</w:t>
       </w:r>
@@ -716,7 +696,6 @@
       <w:r>
         <w:t>“</w:t>
       </w:r>
-      <w:proofErr w:type="spellStart"/>
       <w:proofErr w:type="gramStart"/>
       <w:r>
         <w:rPr>
@@ -734,7 +713,6 @@
         </w:rPr>
         <w:t>bin</w:t>
       </w:r>
-      <w:proofErr w:type="spellEnd"/>
       <w:r>
         <w:rPr>
           <w:color w:val="FF0000"/>
@@ -1264,7 +1242,27 @@
           <w:kern w:val="0"/>
           <w:sz w:val="22"/>
         </w:rPr>
-        <w:t>DATA(</w:t>
+        <w:t>DAT</w:t>
+      </w:r>
+      <w:r>
+        <w:rPr>
+          <w:rFonts w:ascii="Courier New" w:eastAsia="新細明體" w:hAnsi="Courier New" w:cs="Courier New"/>
+          <w:b/>
+          <w:color w:val="0000FF"/>
+          <w:kern w:val="0"/>
+          <w:sz w:val="22"/>
+        </w:rPr>
+        <w:t>E</w:t>
+      </w:r>
+      <w:r>
+        <w:rPr>
+          <w:rFonts w:ascii="Courier New" w:eastAsia="新細明體" w:hAnsi="Courier New" w:cs="Courier New"/>
+          <w:b/>
+          <w:color w:val="0000FF"/>
+          <w:kern w:val="0"/>
+          <w:sz w:val="22"/>
+        </w:rPr>
+        <w:t>(</w:t>
       </w:r>
       <w:proofErr w:type="gramEnd"/>
       <w:r>
@@ -1275,7 +1273,37 @@
           <w:kern w:val="0"/>
           <w:sz w:val="22"/>
         </w:rPr>
-        <w:t xml:space="preserve">16305,16305)                                                   </w:t>
+        <w:t>2023</w:t>
+      </w:r>
+      <w:r>
+        <w:rPr>
+          <w:rFonts w:ascii="Courier New" w:eastAsia="新細明體" w:hAnsi="Courier New" w:cs="Courier New"/>
+          <w:b/>
+          <w:color w:val="0000FF"/>
+          <w:kern w:val="0"/>
+          <w:sz w:val="22"/>
+        </w:rPr>
+        <w:t>305,</w:t>
+      </w:r>
+      <w:r>
+        <w:rPr>
+          <w:rFonts w:ascii="Courier New" w:eastAsia="新細明體" w:hAnsi="Courier New" w:cs="Courier New"/>
+          <w:b/>
+          <w:color w:val="0000FF"/>
+          <w:kern w:val="0"/>
+          <w:sz w:val="22"/>
+        </w:rPr>
+        <w:t>2023</w:t>
+      </w:r>
+      <w:r>
+        <w:rPr>
+          <w:rFonts w:ascii="Courier New" w:eastAsia="新細明體" w:hAnsi="Courier New" w:cs="Courier New"/>
+          <w:b/>
+          <w:color w:val="0000FF"/>
+          <w:kern w:val="0"/>
+          <w:sz w:val="22"/>
+        </w:rPr>
+        <w:t xml:space="preserve">305)                                                   </w:t>
       </w:r>
     </w:p>
     <w:p>
@@ -1706,12 +1734,7 @@
         <w:t>SYS1.SMFBKUP........</w:t>
       </w:r>
       <w:r>
-        <w:t xml:space="preserve">above – </w:t>
-      </w:r>
-      <w:bookmarkStart w:id="0" w:name="_GoBack"/>
-      <w:bookmarkEnd w:id="0"/>
-      <w:r>
-        <w:t>to the DD name: ‘</w:t>
+        <w:t>above – to the DD name: ‘</w:t>
       </w:r>
       <w:r>
         <w:rPr>
@@ -1874,7 +1897,6 @@
       <w:r>
         <w:t>Please see the attached file: “</w:t>
       </w:r>
-      <w:proofErr w:type="spellStart"/>
       <w:proofErr w:type="gramStart"/>
       <w:r>
         <w:rPr>
@@ -1884,7 +1906,6 @@
         </w:rPr>
         <w:t>Sample_JCL_CICSRESP.jcl</w:t>
       </w:r>
-      <w:proofErr w:type="spellEnd"/>
       <w:r>
         <w:rPr>
           <w:color w:val="FF0000"/>
@@ -2207,7 +2228,6 @@
       <w:r>
         <w:t xml:space="preserve">Also remember that the source code should be compiled against the CICS’s standard macro library: </w:t>
       </w:r>
-      <w:proofErr w:type="spellStart"/>
       <w:proofErr w:type="gramStart"/>
       <w:r>
         <w:t>CICSxxx.</w:t>
@@ -2218,7 +2238,6 @@
       <w:r>
         <w:t>xxxx.DFHMAC</w:t>
       </w:r>
-      <w:proofErr w:type="spellEnd"/>
       <w:proofErr w:type="gramEnd"/>
       <w:r>
         <w:t xml:space="preserve">. </w:t>
@@ -2360,7 +2379,7 @@
 </file>
 
 <file path=word/endnotes.xml><?xml version="1.0" encoding="utf-8"?>
-<w:endnotes xmlns:wpc="http://schemas.microsoft.com/office/word/2010/wordprocessingCanvas" xmlns:cx="http://schemas.microsoft.com/office/drawing/2014/chartex" xmlns:cx1="http://schemas.microsoft.com/office/drawing/2015/9/8/chartex" xmlns:cx2="http://schemas.microsoft.com/office/drawing/2015/10/21/chartex" xmlns:cx3="http://schemas.microsoft.com/office/drawing/2016/5/9/chartex" xmlns:cx4="http://schemas.microsoft.com/office/drawing/2016/5/10/chartex" xmlns:cx5="http://schemas.microsoft.com/office/drawing/2016/5/11/chartex" xmlns:cx6="http://schemas.microsoft.com/office/drawing/2016/5/12/chartex" xmlns:cx7="http://schemas.microsoft.com/office/drawing/2016/5/13/chartex" xmlns:cx8="http://schemas.microsoft.com/office/drawing/2016/5/14/chartex" xmlns:mc="http://schemas.openxmlformats.org/markup-compatibility/2006" xmlns:aink="http://schemas.microsoft.com/office/drawing/2016/ink" xmlns:am3d="http://schemas.microsoft.com/office/drawing/2017/model3d" xmlns:o="urn:schemas-microsoft-com:office:office" xmlns:r="http://schemas.openxmlformats.org/officeDocument/2006/relationships" xmlns:m="http://schemas.openxmlformats.org/officeDocument/2006/math" xmlns:v="urn:schemas-microsoft-com:vml" xmlns:wp14="http://schemas.microsoft.com/office/word/2010/wordprocessingDrawing" xmlns:wp="http://schemas.openxmlformats.org/drawingml/2006/wordprocessingDrawing" xmlns:w10="urn:schemas-microsoft-com:office:word" xmlns:w="http://schemas.openxmlformats.org/wordprocessingml/2006/main" xmlns:w14="http://schemas.microsoft.com/office/word/2010/wordml" xmlns:w15="http://schemas.microsoft.com/office/word/2012/wordml" xmlns:w16cid="http://schemas.microsoft.com/office/word/2016/wordml/cid" xmlns:w16se="http://schemas.microsoft.com/office/word/2015/wordml/symex" xmlns:wpg="http://schemas.microsoft.com/office/word/2010/wordprocessingGroup" xmlns:wpi="http://schemas.microsoft.com/office/word/2010/wordprocessingInk" xmlns:wne="http://schemas.microsoft.com/office/word/2006/wordml" xmlns:wps="http://schemas.microsoft.com/office/word/2010/wordprocessingShape" mc:Ignorable="w14 w15 w16se w16cid wp14">
+<w:endnotes xmlns:wpc="http://schemas.microsoft.com/office/word/2010/wordprocessingCanvas" xmlns:cx="http://schemas.microsoft.com/office/drawing/2014/chartex" xmlns:cx1="http://schemas.microsoft.com/office/drawing/2015/9/8/chartex" xmlns:cx2="http://schemas.microsoft.com/office/drawing/2015/10/21/chartex" xmlns:cx3="http://schemas.microsoft.com/office/drawing/2016/5/9/chartex" xmlns:cx4="http://schemas.microsoft.com/office/drawing/2016/5/10/chartex" xmlns:cx5="http://schemas.microsoft.com/office/drawing/2016/5/11/chartex" xmlns:cx6="http://schemas.microsoft.com/office/drawing/2016/5/12/chartex" xmlns:cx7="http://schemas.microsoft.com/office/drawing/2016/5/13/chartex" xmlns:cx8="http://schemas.microsoft.com/office/drawing/2016/5/14/chartex" xmlns:mc="http://schemas.openxmlformats.org/markup-compatibility/2006" xmlns:aink="http://schemas.microsoft.com/office/drawing/2016/ink" xmlns:am3d="http://schemas.microsoft.com/office/drawing/2017/model3d" xmlns:o="urn:schemas-microsoft-com:office:office" xmlns:oel="http://schemas.microsoft.com/office/2019/extlst" xmlns:r="http://schemas.openxmlformats.org/officeDocument/2006/relationships" xmlns:m="http://schemas.openxmlformats.org/officeDocument/2006/math" xmlns:v="urn:schemas-microsoft-com:vml" xmlns:wp14="http://schemas.microsoft.com/office/word/2010/wordprocessingDrawing" xmlns:wp="http://schemas.openxmlformats.org/drawingml/2006/wordprocessingDrawing" xmlns:w10="urn:schemas-microsoft-com:office:word" xmlns:w="http://schemas.openxmlformats.org/wordprocessingml/2006/main" xmlns:w14="http://schemas.microsoft.com/office/word/2010/wordml" xmlns:w15="http://schemas.microsoft.com/office/word/2012/wordml" xmlns:w16cex="http://schemas.microsoft.com/office/word/2018/wordml/cex" xmlns:w16cid="http://schemas.microsoft.com/office/word/2016/wordml/cid" xmlns:w16="http://schemas.microsoft.com/office/word/2018/wordml" xmlns:w16sdtdh="http://schemas.microsoft.com/office/word/2020/wordml/sdtdatahash" xmlns:w16se="http://schemas.microsoft.com/office/word/2015/wordml/symex" xmlns:wpg="http://schemas.microsoft.com/office/word/2010/wordprocessingGroup" xmlns:wpi="http://schemas.microsoft.com/office/word/2010/wordprocessingInk" xmlns:wne="http://schemas.microsoft.com/office/word/2006/wordml" xmlns:wps="http://schemas.microsoft.com/office/word/2010/wordprocessingShape" mc:Ignorable="w14 w15 w16se w16cid w16 w16cex w16sdtdh wp14">
   <w:endnote w:type="separator" w:id="-1">
     <w:p>
       <w:r>
@@ -2379,7 +2398,7 @@
 </file>
 
 <file path=word/footer1.xml><?xml version="1.0" encoding="utf-8"?>
-<w:ftr xmlns:wpc="http://schemas.microsoft.com/office/word/2010/wordprocessingCanvas" xmlns:cx="http://schemas.microsoft.com/office/drawing/2014/chartex" xmlns:cx1="http://schemas.microsoft.com/office/drawing/2015/9/8/chartex" xmlns:cx2="http://schemas.microsoft.com/office/drawing/2015/10/21/chartex" xmlns:cx3="http://schemas.microsoft.com/office/drawing/2016/5/9/chartex" xmlns:cx4="http://schemas.microsoft.com/office/drawing/2016/5/10/chartex" xmlns:cx5="http://schemas.microsoft.com/office/drawing/2016/5/11/chartex" xmlns:cx6="http://schemas.microsoft.com/office/drawing/2016/5/12/chartex" xmlns:cx7="http://schemas.microsoft.com/office/drawing/2016/5/13/chartex" xmlns:cx8="http://schemas.microsoft.com/office/drawing/2016/5/14/chartex" xmlns:mc="http://schemas.openxmlformats.org/markup-compatibility/2006" xmlns:aink="http://schemas.microsoft.com/office/drawing/2016/ink" xmlns:am3d="http://schemas.microsoft.com/office/drawing/2017/model3d" xmlns:o="urn:schemas-microsoft-com:office:office" xmlns:r="http://schemas.openxmlformats.org/officeDocument/2006/relationships" xmlns:m="http://schemas.openxmlformats.org/officeDocument/2006/math" xmlns:v="urn:schemas-microsoft-com:vml" xmlns:wp14="http://schemas.microsoft.com/office/word/2010/wordprocessingDrawing" xmlns:wp="http://schemas.openxmlformats.org/drawingml/2006/wordprocessingDrawing" xmlns:w10="urn:schemas-microsoft-com:office:word" xmlns:w="http://schemas.openxmlformats.org/wordprocessingml/2006/main" xmlns:w14="http://schemas.microsoft.com/office/word/2010/wordml" xmlns:w15="http://schemas.microsoft.com/office/word/2012/wordml" xmlns:w16cid="http://schemas.microsoft.com/office/word/2016/wordml/cid" xmlns:w16se="http://schemas.microsoft.com/office/word/2015/wordml/symex" xmlns:wpg="http://schemas.microsoft.com/office/word/2010/wordprocessingGroup" xmlns:wpi="http://schemas.microsoft.com/office/word/2010/wordprocessingInk" xmlns:wne="http://schemas.microsoft.com/office/word/2006/wordml" xmlns:wps="http://schemas.microsoft.com/office/word/2010/wordprocessingShape" mc:Ignorable="w14 w15 w16se w16cid wp14">
+<w:ftr xmlns:wpc="http://schemas.microsoft.com/office/word/2010/wordprocessingCanvas" xmlns:cx="http://schemas.microsoft.com/office/drawing/2014/chartex" xmlns:cx1="http://schemas.microsoft.com/office/drawing/2015/9/8/chartex" xmlns:cx2="http://schemas.microsoft.com/office/drawing/2015/10/21/chartex" xmlns:cx3="http://schemas.microsoft.com/office/drawing/2016/5/9/chartex" xmlns:cx4="http://schemas.microsoft.com/office/drawing/2016/5/10/chartex" xmlns:cx5="http://schemas.microsoft.com/office/drawing/2016/5/11/chartex" xmlns:cx6="http://schemas.microsoft.com/office/drawing/2016/5/12/chartex" xmlns:cx7="http://schemas.microsoft.com/office/drawing/2016/5/13/chartex" xmlns:cx8="http://schemas.microsoft.com/office/drawing/2016/5/14/chartex" xmlns:mc="http://schemas.openxmlformats.org/markup-compatibility/2006" xmlns:aink="http://schemas.microsoft.com/office/drawing/2016/ink" xmlns:am3d="http://schemas.microsoft.com/office/drawing/2017/model3d" xmlns:o="urn:schemas-microsoft-com:office:office" xmlns:oel="http://schemas.microsoft.com/office/2019/extlst" xmlns:r="http://schemas.openxmlformats.org/officeDocument/2006/relationships" xmlns:m="http://schemas.openxmlformats.org/officeDocument/2006/math" xmlns:v="urn:schemas-microsoft-com:vml" xmlns:wp14="http://schemas.microsoft.com/office/word/2010/wordprocessingDrawing" xmlns:wp="http://schemas.openxmlformats.org/drawingml/2006/wordprocessingDrawing" xmlns:w10="urn:schemas-microsoft-com:office:word" xmlns:w="http://schemas.openxmlformats.org/wordprocessingml/2006/main" xmlns:w14="http://schemas.microsoft.com/office/word/2010/wordml" xmlns:w15="http://schemas.microsoft.com/office/word/2012/wordml" xmlns:w16cex="http://schemas.microsoft.com/office/word/2018/wordml/cex" xmlns:w16cid="http://schemas.microsoft.com/office/word/2016/wordml/cid" xmlns:w16="http://schemas.microsoft.com/office/word/2018/wordml" xmlns:w16sdtdh="http://schemas.microsoft.com/office/word/2020/wordml/sdtdatahash" xmlns:w16se="http://schemas.microsoft.com/office/word/2015/wordml/symex" xmlns:wpg="http://schemas.microsoft.com/office/word/2010/wordprocessingGroup" xmlns:wpi="http://schemas.microsoft.com/office/word/2010/wordprocessingInk" xmlns:wne="http://schemas.microsoft.com/office/word/2006/wordml" xmlns:wps="http://schemas.microsoft.com/office/word/2010/wordprocessingShape" mc:Ignorable="w14 w15 w16se w16cid w16 w16cex w16sdtdh wp14">
   <w:sdt>
     <w:sdtPr>
       <w:id w:val="473187379"/>
@@ -2495,7 +2514,7 @@
 </file>
 
 <file path=word/footnotes.xml><?xml version="1.0" encoding="utf-8"?>
-<w:footnotes xmlns:wpc="http://schemas.microsoft.com/office/word/2010/wordprocessingCanvas" xmlns:cx="http://schemas.microsoft.com/office/drawing/2014/chartex" xmlns:cx1="http://schemas.microsoft.com/office/drawing/2015/9/8/chartex" xmlns:cx2="http://schemas.microsoft.com/office/drawing/2015/10/21/chartex" xmlns:cx3="http://schemas.microsoft.com/office/drawing/2016/5/9/chartex" xmlns:cx4="http://schemas.microsoft.com/office/drawing/2016/5/10/chartex" xmlns:cx5="http://schemas.microsoft.com/office/drawing/2016/5/11/chartex" xmlns:cx6="http://schemas.microsoft.com/office/drawing/2016/5/12/chartex" xmlns:cx7="http://schemas.microsoft.com/office/drawing/2016/5/13/chartex" xmlns:cx8="http://schemas.microsoft.com/office/drawing/2016/5/14/chartex" xmlns:mc="http://schemas.openxmlformats.org/markup-compatibility/2006" xmlns:aink="http://schemas.microsoft.com/office/drawing/2016/ink" xmlns:am3d="http://schemas.microsoft.com/office/drawing/2017/model3d" xmlns:o="urn:schemas-microsoft-com:office:office" xmlns:r="http://schemas.openxmlformats.org/officeDocument/2006/relationships" xmlns:m="http://schemas.openxmlformats.org/officeDocument/2006/math" xmlns:v="urn:schemas-microsoft-com:vml" xmlns:wp14="http://schemas.microsoft.com/office/word/2010/wordprocessingDrawing" xmlns:wp="http://schemas.openxmlformats.org/drawingml/2006/wordprocessingDrawing" xmlns:w10="urn:schemas-microsoft-com:office:word" xmlns:w="http://schemas.openxmlformats.org/wordprocessingml/2006/main" xmlns:w14="http://schemas.microsoft.com/office/word/2010/wordml" xmlns:w15="http://schemas.microsoft.com/office/word/2012/wordml" xmlns:w16cid="http://schemas.microsoft.com/office/word/2016/wordml/cid" xmlns:w16se="http://schemas.microsoft.com/office/word/2015/wordml/symex" xmlns:wpg="http://schemas.microsoft.com/office/word/2010/wordprocessingGroup" xmlns:wpi="http://schemas.microsoft.com/office/word/2010/wordprocessingInk" xmlns:wne="http://schemas.microsoft.com/office/word/2006/wordml" xmlns:wps="http://schemas.microsoft.com/office/word/2010/wordprocessingShape" mc:Ignorable="w14 w15 w16se w16cid wp14">
+<w:footnotes xmlns:wpc="http://schemas.microsoft.com/office/word/2010/wordprocessingCanvas" xmlns:cx="http://schemas.microsoft.com/office/drawing/2014/chartex" xmlns:cx1="http://schemas.microsoft.com/office/drawing/2015/9/8/chartex" xmlns:cx2="http://schemas.microsoft.com/office/drawing/2015/10/21/chartex" xmlns:cx3="http://schemas.microsoft.com/office/drawing/2016/5/9/chartex" xmlns:cx4="http://schemas.microsoft.com/office/drawing/2016/5/10/chartex" xmlns:cx5="http://schemas.microsoft.com/office/drawing/2016/5/11/chartex" xmlns:cx6="http://schemas.microsoft.com/office/drawing/2016/5/12/chartex" xmlns:cx7="http://schemas.microsoft.com/office/drawing/2016/5/13/chartex" xmlns:cx8="http://schemas.microsoft.com/office/drawing/2016/5/14/chartex" xmlns:mc="http://schemas.openxmlformats.org/markup-compatibility/2006" xmlns:aink="http://schemas.microsoft.com/office/drawing/2016/ink" xmlns:am3d="http://schemas.microsoft.com/office/drawing/2017/model3d" xmlns:o="urn:schemas-microsoft-com:office:office" xmlns:oel="http://schemas.microsoft.com/office/2019/extlst" xmlns:r="http://schemas.openxmlformats.org/officeDocument/2006/relationships" xmlns:m="http://schemas.openxmlformats.org/officeDocument/2006/math" xmlns:v="urn:schemas-microsoft-com:vml" xmlns:wp14="http://schemas.microsoft.com/office/word/2010/wordprocessingDrawing" xmlns:wp="http://schemas.openxmlformats.org/drawingml/2006/wordprocessingDrawing" xmlns:w10="urn:schemas-microsoft-com:office:word" xmlns:w="http://schemas.openxmlformats.org/wordprocessingml/2006/main" xmlns:w14="http://schemas.microsoft.com/office/word/2010/wordml" xmlns:w15="http://schemas.microsoft.com/office/word/2012/wordml" xmlns:w16cex="http://schemas.microsoft.com/office/word/2018/wordml/cex" xmlns:w16cid="http://schemas.microsoft.com/office/word/2016/wordml/cid" xmlns:w16="http://schemas.microsoft.com/office/word/2018/wordml" xmlns:w16sdtdh="http://schemas.microsoft.com/office/word/2020/wordml/sdtdatahash" xmlns:w16se="http://schemas.microsoft.com/office/word/2015/wordml/symex" xmlns:wpg="http://schemas.microsoft.com/office/word/2010/wordprocessingGroup" xmlns:wpi="http://schemas.microsoft.com/office/word/2010/wordprocessingInk" xmlns:wne="http://schemas.microsoft.com/office/word/2006/wordml" xmlns:wps="http://schemas.microsoft.com/office/word/2010/wordprocessingShape" mc:Ignorable="w14 w15 w16se w16cid w16 w16cex w16sdtdh wp14">
   <w:footnote w:type="separator" w:id="-1">
     <w:p>
       <w:r>
@@ -2514,7 +2533,7 @@
 </file>
 
 <file path=word/header1.xml><?xml version="1.0" encoding="utf-8"?>
-<w:hdr xmlns:wpc="http://schemas.microsoft.com/office/word/2010/wordprocessingCanvas" xmlns:cx="http://schemas.microsoft.com/office/drawing/2014/chartex" xmlns:cx1="http://schemas.microsoft.com/office/drawing/2015/9/8/chartex" xmlns:cx2="http://schemas.microsoft.com/office/drawing/2015/10/21/chartex" xmlns:cx3="http://schemas.microsoft.com/office/drawing/2016/5/9/chartex" xmlns:cx4="http://schemas.microsoft.com/office/drawing/2016/5/10/chartex" xmlns:cx5="http://schemas.microsoft.com/office/drawing/2016/5/11/chartex" xmlns:cx6="http://schemas.microsoft.com/office/drawing/2016/5/12/chartex" xmlns:cx7="http://schemas.microsoft.com/office/drawing/2016/5/13/chartex" xmlns:cx8="http://schemas.microsoft.com/office/drawing/2016/5/14/chartex" xmlns:mc="http://schemas.openxmlformats.org/markup-compatibility/2006" xmlns:aink="http://schemas.microsoft.com/office/drawing/2016/ink" xmlns:am3d="http://schemas.microsoft.com/office/drawing/2017/model3d" xmlns:o="urn:schemas-microsoft-com:office:office" xmlns:r="http://schemas.openxmlformats.org/officeDocument/2006/relationships" xmlns:m="http://schemas.openxmlformats.org/officeDocument/2006/math" xmlns:v="urn:schemas-microsoft-com:vml" xmlns:wp14="http://schemas.microsoft.com/office/word/2010/wordprocessingDrawing" xmlns:wp="http://schemas.openxmlformats.org/drawingml/2006/wordprocessingDrawing" xmlns:w10="urn:schemas-microsoft-com:office:word" xmlns:w="http://schemas.openxmlformats.org/wordprocessingml/2006/main" xmlns:w14="http://schemas.microsoft.com/office/word/2010/wordml" xmlns:w15="http://schemas.microsoft.com/office/word/2012/wordml" xmlns:w16cid="http://schemas.microsoft.com/office/word/2016/wordml/cid" xmlns:w16se="http://schemas.microsoft.com/office/word/2015/wordml/symex" xmlns:wpg="http://schemas.microsoft.com/office/word/2010/wordprocessingGroup" xmlns:wpi="http://schemas.microsoft.com/office/word/2010/wordprocessingInk" xmlns:wne="http://schemas.microsoft.com/office/word/2006/wordml" xmlns:wps="http://schemas.microsoft.com/office/word/2010/wordprocessingShape" mc:Ignorable="w14 w15 w16se w16cid wp14">
+<w:hdr xmlns:wpc="http://schemas.microsoft.com/office/word/2010/wordprocessingCanvas" xmlns:cx="http://schemas.microsoft.com/office/drawing/2014/chartex" xmlns:cx1="http://schemas.microsoft.com/office/drawing/2015/9/8/chartex" xmlns:cx2="http://schemas.microsoft.com/office/drawing/2015/10/21/chartex" xmlns:cx3="http://schemas.microsoft.com/office/drawing/2016/5/9/chartex" xmlns:cx4="http://schemas.microsoft.com/office/drawing/2016/5/10/chartex" xmlns:cx5="http://schemas.microsoft.com/office/drawing/2016/5/11/chartex" xmlns:cx6="http://schemas.microsoft.com/office/drawing/2016/5/12/chartex" xmlns:cx7="http://schemas.microsoft.com/office/drawing/2016/5/13/chartex" xmlns:cx8="http://schemas.microsoft.com/office/drawing/2016/5/14/chartex" xmlns:mc="http://schemas.openxmlformats.org/markup-compatibility/2006" xmlns:aink="http://schemas.microsoft.com/office/drawing/2016/ink" xmlns:am3d="http://schemas.microsoft.com/office/drawing/2017/model3d" xmlns:o="urn:schemas-microsoft-com:office:office" xmlns:oel="http://schemas.microsoft.com/office/2019/extlst" xmlns:r="http://schemas.openxmlformats.org/officeDocument/2006/relationships" xmlns:m="http://schemas.openxmlformats.org/officeDocument/2006/math" xmlns:v="urn:schemas-microsoft-com:vml" xmlns:wp14="http://schemas.microsoft.com/office/word/2010/wordprocessingDrawing" xmlns:wp="http://schemas.openxmlformats.org/drawingml/2006/wordprocessingDrawing" xmlns:w10="urn:schemas-microsoft-com:office:word" xmlns:w="http://schemas.openxmlformats.org/wordprocessingml/2006/main" xmlns:w14="http://schemas.microsoft.com/office/word/2010/wordml" xmlns:w15="http://schemas.microsoft.com/office/word/2012/wordml" xmlns:w16cex="http://schemas.microsoft.com/office/word/2018/wordml/cex" xmlns:w16cid="http://schemas.microsoft.com/office/word/2016/wordml/cid" xmlns:w16="http://schemas.microsoft.com/office/word/2018/wordml" xmlns:w16sdtdh="http://schemas.microsoft.com/office/word/2020/wordml/sdtdatahash" xmlns:w16se="http://schemas.microsoft.com/office/word/2015/wordml/symex" xmlns:wpg="http://schemas.microsoft.com/office/word/2010/wordprocessingGroup" xmlns:wpi="http://schemas.microsoft.com/office/word/2010/wordprocessingInk" xmlns:wne="http://schemas.microsoft.com/office/word/2006/wordml" xmlns:wps="http://schemas.microsoft.com/office/word/2010/wordprocessingShape" mc:Ignorable="w14 w15 w16se w16cid w16 w16cex w16sdtdh wp14">
   <w:p>
     <w:pPr>
       <w:pStyle w:val="Header"/>
@@ -2549,7 +2568,7 @@
 </file>
 
 <file path=word/numbering.xml><?xml version="1.0" encoding="utf-8"?>
-<w:numbering xmlns:wpc="http://schemas.microsoft.com/office/word/2010/wordprocessingCanvas" xmlns:cx="http://schemas.microsoft.com/office/drawing/2014/chartex" xmlns:cx1="http://schemas.microsoft.com/office/drawing/2015/9/8/chartex" xmlns:cx2="http://schemas.microsoft.com/office/drawing/2015/10/21/chartex" xmlns:cx3="http://schemas.microsoft.com/office/drawing/2016/5/9/chartex" xmlns:cx4="http://schemas.microsoft.com/office/drawing/2016/5/10/chartex" xmlns:cx5="http://schemas.microsoft.com/office/drawing/2016/5/11/chartex" xmlns:cx6="http://schemas.microsoft.com/office/drawing/2016/5/12/chartex" xmlns:cx7="http://schemas.microsoft.com/office/drawing/2016/5/13/chartex" xmlns:cx8="http://schemas.microsoft.com/office/drawing/2016/5/14/chartex" xmlns:mc="http://schemas.openxmlformats.org/markup-compatibility/2006" xmlns:aink="http://schemas.microsoft.com/office/drawing/2016/ink" xmlns:am3d="http://schemas.microsoft.com/office/drawing/2017/model3d" xmlns:o="urn:schemas-microsoft-com:office:office" xmlns:r="http://schemas.openxmlformats.org/officeDocument/2006/relationships" xmlns:m="http://schemas.openxmlformats.org/officeDocument/2006/math" xmlns:v="urn:schemas-microsoft-com:vml" xmlns:wp14="http://schemas.microsoft.com/office/word/2010/wordprocessingDrawing" xmlns:wp="http://schemas.openxmlformats.org/drawingml/2006/wordprocessingDrawing" xmlns:w10="urn:schemas-microsoft-com:office:word" xmlns:w="http://schemas.openxmlformats.org/wordprocessingml/2006/main" xmlns:w14="http://schemas.microsoft.com/office/word/2010/wordml" xmlns:w15="http://schemas.microsoft.com/office/word/2012/wordml" xmlns:w16cid="http://schemas.microsoft.com/office/word/2016/wordml/cid" xmlns:w16se="http://schemas.microsoft.com/office/word/2015/wordml/symex" xmlns:wpg="http://schemas.microsoft.com/office/word/2010/wordprocessingGroup" xmlns:wpi="http://schemas.microsoft.com/office/word/2010/wordprocessingInk" xmlns:wne="http://schemas.microsoft.com/office/word/2006/wordml" xmlns:wps="http://schemas.microsoft.com/office/word/2010/wordprocessingShape" mc:Ignorable="w14 w15 w16se w16cid wp14">
+<w:numbering xmlns:wpc="http://schemas.microsoft.com/office/word/2010/wordprocessingCanvas" xmlns:cx="http://schemas.microsoft.com/office/drawing/2014/chartex" xmlns:cx1="http://schemas.microsoft.com/office/drawing/2015/9/8/chartex" xmlns:cx2="http://schemas.microsoft.com/office/drawing/2015/10/21/chartex" xmlns:cx3="http://schemas.microsoft.com/office/drawing/2016/5/9/chartex" xmlns:cx4="http://schemas.microsoft.com/office/drawing/2016/5/10/chartex" xmlns:cx5="http://schemas.microsoft.com/office/drawing/2016/5/11/chartex" xmlns:cx6="http://schemas.microsoft.com/office/drawing/2016/5/12/chartex" xmlns:cx7="http://schemas.microsoft.com/office/drawing/2016/5/13/chartex" xmlns:cx8="http://schemas.microsoft.com/office/drawing/2016/5/14/chartex" xmlns:mc="http://schemas.openxmlformats.org/markup-compatibility/2006" xmlns:aink="http://schemas.microsoft.com/office/drawing/2016/ink" xmlns:am3d="http://schemas.microsoft.com/office/drawing/2017/model3d" xmlns:o="urn:schemas-microsoft-com:office:office" xmlns:oel="http://schemas.microsoft.com/office/2019/extlst" xmlns:r="http://schemas.openxmlformats.org/officeDocument/2006/relationships" xmlns:m="http://schemas.openxmlformats.org/officeDocument/2006/math" xmlns:v="urn:schemas-microsoft-com:vml" xmlns:wp14="http://schemas.microsoft.com/office/word/2010/wordprocessingDrawing" xmlns:wp="http://schemas.openxmlformats.org/drawingml/2006/wordprocessingDrawing" xmlns:w10="urn:schemas-microsoft-com:office:word" xmlns:w="http://schemas.openxmlformats.org/wordprocessingml/2006/main" xmlns:w14="http://schemas.microsoft.com/office/word/2010/wordml" xmlns:w15="http://schemas.microsoft.com/office/word/2012/wordml" xmlns:w16cex="http://schemas.microsoft.com/office/word/2018/wordml/cex" xmlns:w16cid="http://schemas.microsoft.com/office/word/2016/wordml/cid" xmlns:w16="http://schemas.microsoft.com/office/word/2018/wordml" xmlns:w16sdtdh="http://schemas.microsoft.com/office/word/2020/wordml/sdtdatahash" xmlns:w16se="http://schemas.microsoft.com/office/word/2015/wordml/symex" xmlns:wpg="http://schemas.microsoft.com/office/word/2010/wordprocessingGroup" xmlns:wpi="http://schemas.microsoft.com/office/word/2010/wordprocessingInk" xmlns:wne="http://schemas.microsoft.com/office/word/2006/wordml" xmlns:wps="http://schemas.microsoft.com/office/word/2010/wordprocessingShape" mc:Ignorable="w14 w15 w16se w16cid w16 w16cex w16sdtdh wp14">
   <w:abstractNum w:abstractNumId="0" w15:restartNumberingAfterBreak="0">
     <w:nsid w:val="03AA4362"/>
     <w:multiLevelType w:val="hybridMultilevel"/>
@@ -2817,20 +2836,20 @@
       </w:pPr>
     </w:lvl>
   </w:abstractNum>
-  <w:num w:numId="1">
+  <w:num w:numId="1" w16cid:durableId="1595478897">
     <w:abstractNumId w:val="2"/>
   </w:num>
-  <w:num w:numId="2">
+  <w:num w:numId="2" w16cid:durableId="550382878">
     <w:abstractNumId w:val="1"/>
   </w:num>
-  <w:num w:numId="3">
+  <w:num w:numId="3" w16cid:durableId="213275446">
     <w:abstractNumId w:val="0"/>
   </w:num>
 </w:numbering>
 </file>
 
 <file path=word/styles.xml><?xml version="1.0" encoding="utf-8"?>
-<w:styles xmlns:mc="http://schemas.openxmlformats.org/markup-compatibility/2006" xmlns:r="http://schemas.openxmlformats.org/officeDocument/2006/relationships" xmlns:w="http://schemas.openxmlformats.org/wordprocessingml/2006/main" xmlns:w14="http://schemas.microsoft.com/office/word/2010/wordml" xmlns:w15="http://schemas.microsoft.com/office/word/2012/wordml" xmlns:w16cid="http://schemas.microsoft.com/office/word/2016/wordml/cid" xmlns:w16se="http://schemas.microsoft.com/office/word/2015/wordml/symex" mc:Ignorable="w14 w15 w16se w16cid">
+<w:styles xmlns:mc="http://schemas.openxmlformats.org/markup-compatibility/2006" xmlns:r="http://schemas.openxmlformats.org/officeDocument/2006/relationships" xmlns:w="http://schemas.openxmlformats.org/wordprocessingml/2006/main" xmlns:w14="http://schemas.microsoft.com/office/word/2010/wordml" xmlns:w15="http://schemas.microsoft.com/office/word/2012/wordml" xmlns:w16cex="http://schemas.microsoft.com/office/word/2018/wordml/cex" xmlns:w16cid="http://schemas.microsoft.com/office/word/2016/wordml/cid" xmlns:w16="http://schemas.microsoft.com/office/word/2018/wordml" xmlns:w16sdtdh="http://schemas.microsoft.com/office/word/2020/wordml/sdtdatahash" xmlns:w16se="http://schemas.microsoft.com/office/word/2015/wordml/symex" mc:Ignorable="w14 w15 w16se w16cid w16 w16cex w16sdtdh">
   <w:docDefaults>
     <w:rPrDefault>
       <w:rPr>
@@ -2843,7 +2862,7 @@
     </w:rPrDefault>
     <w:pPrDefault/>
   </w:docDefaults>
-  <w:latentStyles w:defLockedState="0" w:defUIPriority="99" w:defSemiHidden="0" w:defUnhideWhenUsed="0" w:defQFormat="0" w:count="375">
+  <w:latentStyles w:defLockedState="0" w:defUIPriority="99" w:defSemiHidden="0" w:defUnhideWhenUsed="0" w:defQFormat="0" w:count="376">
     <w:lsdException w:name="Normal" w:uiPriority="0" w:qFormat="1"/>
     <w:lsdException w:name="heading 1" w:uiPriority="9" w:qFormat="1"/>
     <w:lsdException w:name="heading 2" w:semiHidden="1" w:uiPriority="9" w:unhideWhenUsed="1" w:qFormat="1"/>
@@ -3219,6 +3238,7 @@
     <w:lsdException w:name="Smart Hyperlink" w:semiHidden="1" w:unhideWhenUsed="1"/>
     <w:lsdException w:name="Hashtag" w:semiHidden="1" w:unhideWhenUsed="1"/>
     <w:lsdException w:name="Unresolved Mention" w:semiHidden="1" w:unhideWhenUsed="1"/>
+    <w:lsdException w:name="Smart Link" w:semiHidden="1" w:unhideWhenUsed="1"/>
   </w:latentStyles>
   <w:style w:type="paragraph" w:default="1" w:styleId="Normal">
     <w:name w:val="Normal"/>

</xml_diff>